<commit_message>
Initial commit. Sample Tests
</commit_message>
<xml_diff>
--- a/ManualTestSamples.docx
+++ b/ManualTestSamples.docx
@@ -913,7 +913,27 @@
           <w:szCs w:val="28"/>
           <w:lang w:val="en-US"/>
         </w:rPr>
-        <w:t>Test Case 5 (Server Side Validation (Simple SQL injection attack))</w:t>
+        <w:t xml:space="preserve">Test </w:t>
+      </w:r>
+      <w:r>
+        <w:rPr>
+          <w:rFonts w:ascii="Times New Roman" w:hAnsi="Times New Roman" w:cs="Times New Roman"/>
+          <w:i/>
+          <w:sz w:val="28"/>
+          <w:szCs w:val="28"/>
+          <w:lang w:val="en-US"/>
+        </w:rPr>
+        <w:t xml:space="preserve">Case 5 (Server Side Validation and Password Hashing </w:t>
+      </w:r>
+      <w:r>
+        <w:rPr>
+          <w:rFonts w:ascii="Times New Roman" w:hAnsi="Times New Roman" w:cs="Times New Roman"/>
+          <w:i/>
+          <w:sz w:val="28"/>
+          <w:szCs w:val="28"/>
+          <w:lang w:val="en-US"/>
+        </w:rPr>
+        <w:t>(Simple SQL injection attack))</w:t>
       </w:r>
     </w:p>
     <w:p>
@@ -1336,7 +1356,25 @@
           <w:szCs w:val="24"/>
           <w:lang w:val="en-US"/>
         </w:rPr>
-        <w:t xml:space="preserve"> server validation was triggered,  SQL injection attack failed,  access denied.</w:t>
+        <w:t xml:space="preserve"> server validation was triggered</w:t>
+      </w:r>
+      <w:r>
+        <w:rPr>
+          <w:rFonts w:ascii="Times New Roman" w:hAnsi="Times New Roman" w:cs="Times New Roman"/>
+          <w:sz w:val="24"/>
+          <w:szCs w:val="24"/>
+          <w:lang w:val="en-US"/>
+        </w:rPr>
+        <w:t>, incoming password was hashed and compared to the password hash in db</w:t>
+      </w:r>
+      <w:r>
+        <w:rPr>
+          <w:rFonts w:ascii="Times New Roman" w:hAnsi="Times New Roman" w:cs="Times New Roman"/>
+          <w:sz w:val="24"/>
+          <w:szCs w:val="24"/>
+          <w:lang w:val="en-US"/>
+        </w:rPr>
+        <w:t>,  SQL injection attack failed,  access denied.</w:t>
       </w:r>
     </w:p>
     <w:p>

</xml_diff>